<commit_message>
Update LabWork3 and LabWork6
</commit_message>
<xml_diff>
--- a/Инструментальные средства проектирования  информационных систем/LabWork2/MyVersion.docx
+++ b/Инструментальные средства проектирования  информационных систем/LabWork2/MyVersion.docx
@@ -1,6 +1,6 @@
 
 <file path=word/document.xml><?xml version="1.0" encoding="utf-8"?>
-<w:document xmlns:wpc="http://schemas.microsoft.com/office/word/2010/wordprocessingCanvas" xmlns:cx="http://schemas.microsoft.com/office/drawing/2014/chartex" xmlns:cx1="http://schemas.microsoft.com/office/drawing/2015/9/8/chartex" xmlns:cx2="http://schemas.microsoft.com/office/drawing/2015/10/21/chartex" xmlns:cx3="http://schemas.microsoft.com/office/drawing/2016/5/9/chartex" xmlns:cx4="http://schemas.microsoft.com/office/drawing/2016/5/10/chartex" xmlns:cx5="http://schemas.microsoft.com/office/drawing/2016/5/11/chartex" xmlns:cx6="http://schemas.microsoft.com/office/drawing/2016/5/12/chartex" xmlns:cx7="http://schemas.microsoft.com/office/drawing/2016/5/13/chartex" xmlns:cx8="http://schemas.microsoft.com/office/drawing/2016/5/14/chartex" xmlns:mc="http://schemas.openxmlformats.org/markup-compatibility/2006" xmlns:aink="http://schemas.microsoft.com/office/drawing/2016/ink" xmlns:am3d="http://schemas.microsoft.com/office/drawing/2017/model3d" xmlns:o="urn:schemas-microsoft-com:office:office" xmlns:r="http://schemas.openxmlformats.org/officeDocument/2006/relationships" xmlns:m="http://schemas.openxmlformats.org/officeDocument/2006/math" xmlns:v="urn:schemas-microsoft-com:vml" xmlns:wp14="http://schemas.microsoft.com/office/word/2010/wordprocessingDrawing" xmlns:wp="http://schemas.openxmlformats.org/drawingml/2006/wordprocessingDrawing" xmlns:w10="urn:schemas-microsoft-com:office:word" xmlns:w="http://schemas.openxmlformats.org/wordprocessingml/2006/main" xmlns:w14="http://schemas.microsoft.com/office/word/2010/wordml" xmlns:w15="http://schemas.microsoft.com/office/word/2012/wordml" xmlns:w16cid="http://schemas.microsoft.com/office/word/2016/wordml/cid" xmlns:w16se="http://schemas.microsoft.com/office/word/2015/wordml/symex" xmlns:wpg="http://schemas.microsoft.com/office/word/2010/wordprocessingGroup" xmlns:wpi="http://schemas.microsoft.com/office/word/2010/wordprocessingInk" xmlns:wne="http://schemas.microsoft.com/office/word/2006/wordml" xmlns:wps="http://schemas.microsoft.com/office/word/2010/wordprocessingShape" mc:Ignorable="w14 w15 w16se w16cid wp14">
+<w:document xmlns:wpc="http://schemas.microsoft.com/office/word/2010/wordprocessingCanvas" xmlns:cx="http://schemas.microsoft.com/office/drawing/2014/chartex" xmlns:cx1="http://schemas.microsoft.com/office/drawing/2015/9/8/chartex" xmlns:cx2="http://schemas.microsoft.com/office/drawing/2015/10/21/chartex" xmlns:cx3="http://schemas.microsoft.com/office/drawing/2016/5/9/chartex" xmlns:cx4="http://schemas.microsoft.com/office/drawing/2016/5/10/chartex" xmlns:cx5="http://schemas.microsoft.com/office/drawing/2016/5/11/chartex" xmlns:cx6="http://schemas.microsoft.com/office/drawing/2016/5/12/chartex" xmlns:cx7="http://schemas.microsoft.com/office/drawing/2016/5/13/chartex" xmlns:cx8="http://schemas.microsoft.com/office/drawing/2016/5/14/chartex" xmlns:mc="http://schemas.openxmlformats.org/markup-compatibility/2006" xmlns:aink="http://schemas.microsoft.com/office/drawing/2016/ink" xmlns:am3d="http://schemas.microsoft.com/office/drawing/2017/model3d" xmlns:o="urn:schemas-microsoft-com:office:office" xmlns:r="http://schemas.openxmlformats.org/officeDocument/2006/relationships" xmlns:m="http://schemas.openxmlformats.org/officeDocument/2006/math" xmlns:v="urn:schemas-microsoft-com:vml" xmlns:wp14="http://schemas.microsoft.com/office/word/2010/wordprocessingDrawing" xmlns:wp="http://schemas.openxmlformats.org/drawingml/2006/wordprocessingDrawing" xmlns:w10="urn:schemas-microsoft-com:office:word" xmlns:w="http://schemas.openxmlformats.org/wordprocessingml/2006/main" xmlns:w14="http://schemas.microsoft.com/office/word/2010/wordml" xmlns:w15="http://schemas.microsoft.com/office/word/2012/wordml" xmlns:w16cex="http://schemas.microsoft.com/office/word/2018/wordml/cex" xmlns:w16cid="http://schemas.microsoft.com/office/word/2016/wordml/cid" xmlns:w16="http://schemas.microsoft.com/office/word/2018/wordml" xmlns:w16se="http://schemas.microsoft.com/office/word/2015/wordml/symex" xmlns:wpg="http://schemas.microsoft.com/office/word/2010/wordprocessingGroup" xmlns:wpi="http://schemas.microsoft.com/office/word/2010/wordprocessingInk" xmlns:wne="http://schemas.microsoft.com/office/word/2006/wordml" xmlns:wps="http://schemas.microsoft.com/office/word/2010/wordprocessingShape" mc:Ignorable="w14 w15 w16se w16cid w16 w16cex wp14">
   <w:body>
     <w:p>
       <w:pPr>
@@ -9,6 +9,13 @@
           <w:szCs w:val="40"/>
         </w:rPr>
       </w:pPr>
+      <w:r>
+        <w:rPr>
+          <w:sz w:val="56"/>
+          <w:szCs w:val="40"/>
+        </w:rPr>
+        <w:t xml:space="preserve"> </w:t>
+      </w:r>
     </w:p>
     <w:p>
       <w:pPr>
@@ -61,7 +68,18 @@
           <w:sz w:val="72"/>
           <w:szCs w:val="40"/>
         </w:rPr>
-        <w:t>Свойства продукта</w:t>
+        <w:t>Свойств</w:t>
+      </w:r>
+      <w:bookmarkStart w:id="0" w:name="_GoBack"/>
+      <w:bookmarkEnd w:id="0"/>
+      <w:r>
+        <w:rPr>
+          <w:rFonts w:ascii="Bahnschrift Condensed" w:hAnsi="Bahnschrift Condensed"/>
+          <w:b/>
+          <w:sz w:val="72"/>
+          <w:szCs w:val="40"/>
+        </w:rPr>
+        <w:t>а продукта</w:t>
       </w:r>
     </w:p>
     <w:p>
@@ -3855,7 +3873,7 @@
       <w:pPr>
         <w:pStyle w:val="1"/>
       </w:pPr>
-      <w:bookmarkStart w:id="0" w:name="_Toc37295306"/>
+      <w:bookmarkStart w:id="1" w:name="_Toc37295306"/>
       <w:r>
         <w:lastRenderedPageBreak/>
         <w:t>1</w:t>
@@ -3863,20 +3881,20 @@
       <w:r>
         <w:t>. Введение</w:t>
       </w:r>
-      <w:bookmarkEnd w:id="0"/>
+      <w:bookmarkEnd w:id="1"/>
     </w:p>
     <w:p>
       <w:pPr>
         <w:pStyle w:val="1"/>
       </w:pPr>
-      <w:bookmarkStart w:id="1" w:name="_Toc37295307"/>
+      <w:bookmarkStart w:id="2" w:name="_Toc37295307"/>
       <w:r>
         <w:t>1</w:t>
       </w:r>
       <w:r>
         <w:t>.1 Назначение</w:t>
       </w:r>
-      <w:bookmarkEnd w:id="1"/>
+      <w:bookmarkEnd w:id="2"/>
     </w:p>
     <w:p>
       <w:pPr>
@@ -3899,14 +3917,14 @@
       <w:pPr>
         <w:pStyle w:val="1"/>
       </w:pPr>
-      <w:bookmarkStart w:id="2" w:name="_Toc37295308"/>
+      <w:bookmarkStart w:id="3" w:name="_Toc37295308"/>
       <w:r>
         <w:t>1</w:t>
       </w:r>
       <w:r>
         <w:t>.2 Контекст</w:t>
       </w:r>
-      <w:bookmarkEnd w:id="2"/>
+      <w:bookmarkEnd w:id="3"/>
     </w:p>
     <w:p>
       <w:pPr>
@@ -3943,14 +3961,14 @@
       <w:pPr>
         <w:pStyle w:val="1"/>
       </w:pPr>
-      <w:bookmarkStart w:id="3" w:name="_Toc37295309"/>
+      <w:bookmarkStart w:id="4" w:name="_Toc37295309"/>
       <w:r>
         <w:t>1</w:t>
       </w:r>
       <w:r>
         <w:t>.3 Определения и сокращения</w:t>
       </w:r>
-      <w:bookmarkEnd w:id="3"/>
+      <w:bookmarkEnd w:id="4"/>
     </w:p>
     <w:tbl>
       <w:tblPr>
@@ -4076,14 +4094,14 @@
       <w:pPr>
         <w:pStyle w:val="1"/>
       </w:pPr>
-      <w:bookmarkStart w:id="4" w:name="_Toc37295310"/>
+      <w:bookmarkStart w:id="5" w:name="_Toc37295310"/>
       <w:r>
         <w:t>1</w:t>
       </w:r>
       <w:r>
         <w:t>.5 Краткое описание</w:t>
       </w:r>
-      <w:bookmarkEnd w:id="4"/>
+      <w:bookmarkEnd w:id="5"/>
     </w:p>
     <w:p/>
     <w:p>
@@ -4099,28 +4117,7 @@
           <w:sz w:val="28"/>
           <w:szCs w:val="28"/>
         </w:rPr>
-        <w:t>систем</w:t>
-      </w:r>
-      <w:r>
-        <w:rPr>
-          <w:sz w:val="28"/>
-          <w:szCs w:val="28"/>
-        </w:rPr>
-        <w:t>ы</w:t>
-      </w:r>
-      <w:r>
-        <w:rPr>
-          <w:sz w:val="28"/>
-          <w:szCs w:val="28"/>
-        </w:rPr>
-        <w:t xml:space="preserve"> управления движения поездами</w:t>
-      </w:r>
-      <w:r>
-        <w:rPr>
-          <w:sz w:val="28"/>
-          <w:szCs w:val="28"/>
-        </w:rPr>
-        <w:t xml:space="preserve"> для </w:t>
+        <w:t xml:space="preserve">системы управления движения поездами для </w:t>
       </w:r>
       <w:r>
         <w:rPr>
@@ -4313,16 +4310,7 @@
           <w:szCs w:val="28"/>
           <w:shd w:val="clear" w:color="auto" w:fill="FFFFFF"/>
         </w:rPr>
-        <w:t>По</w:t>
-      </w:r>
-      <w:r>
-        <w:rPr>
-          <w:color w:val="000000"/>
-          <w:sz w:val="28"/>
-          <w:szCs w:val="28"/>
-          <w:shd w:val="clear" w:color="auto" w:fill="FFFFFF"/>
-        </w:rPr>
-        <w:t>вышение координации между участниками процесса</w:t>
+        <w:t>Повышение координации между участниками процесса</w:t>
       </w:r>
       <w:r>
         <w:rPr>
@@ -4369,14 +4357,14 @@
       <w:pPr>
         <w:pStyle w:val="1"/>
       </w:pPr>
-      <w:bookmarkStart w:id="5" w:name="_Toc37295311"/>
+      <w:bookmarkStart w:id="6" w:name="_Toc37295311"/>
       <w:r>
         <w:t>2</w:t>
       </w:r>
       <w:r>
         <w:t>. Позиционирование</w:t>
       </w:r>
-      <w:bookmarkEnd w:id="5"/>
+      <w:bookmarkEnd w:id="6"/>
       <w:r>
         <w:t xml:space="preserve"> </w:t>
       </w:r>
@@ -4385,14 +4373,14 @@
       <w:pPr>
         <w:pStyle w:val="1"/>
       </w:pPr>
-      <w:bookmarkStart w:id="6" w:name="_Toc37295312"/>
+      <w:bookmarkStart w:id="7" w:name="_Toc37295312"/>
       <w:r>
         <w:t>2</w:t>
       </w:r>
       <w:r>
         <w:t>.1 Начальная информация</w:t>
       </w:r>
-      <w:bookmarkEnd w:id="6"/>
+      <w:bookmarkEnd w:id="7"/>
     </w:p>
     <w:p/>
     <w:p>
@@ -4471,14 +4459,14 @@
       <w:pPr>
         <w:pStyle w:val="1"/>
       </w:pPr>
-      <w:bookmarkStart w:id="7" w:name="_Toc37295313"/>
+      <w:bookmarkStart w:id="8" w:name="_Toc37295313"/>
       <w:r>
         <w:t>2</w:t>
       </w:r>
       <w:r>
         <w:t>.2 Описание проблемы</w:t>
       </w:r>
-      <w:bookmarkEnd w:id="7"/>
+      <w:bookmarkEnd w:id="8"/>
     </w:p>
     <w:tbl>
       <w:tblPr>
@@ -4752,14 +4740,14 @@
       <w:pPr>
         <w:pStyle w:val="1"/>
       </w:pPr>
-      <w:bookmarkStart w:id="8" w:name="_Toc37295314"/>
+      <w:bookmarkStart w:id="9" w:name="_Toc37295314"/>
       <w:r>
         <w:t>2</w:t>
       </w:r>
       <w:r>
         <w:t>.3 Определение позиции</w:t>
       </w:r>
-      <w:bookmarkEnd w:id="8"/>
+      <w:bookmarkEnd w:id="9"/>
     </w:p>
     <w:p/>
     <w:p>
@@ -4824,27 +4812,27 @@
       <w:pPr>
         <w:pStyle w:val="1"/>
       </w:pPr>
-      <w:bookmarkStart w:id="9" w:name="_Toc37295315"/>
+      <w:bookmarkStart w:id="10" w:name="_Toc37295315"/>
       <w:r>
         <w:t>3</w:t>
       </w:r>
       <w:r>
         <w:t>. Описания заинтересованных лиц и пользователей</w:t>
       </w:r>
-      <w:bookmarkEnd w:id="9"/>
+      <w:bookmarkEnd w:id="10"/>
     </w:p>
     <w:p>
       <w:pPr>
         <w:pStyle w:val="1"/>
       </w:pPr>
-      <w:bookmarkStart w:id="10" w:name="_Toc37295316"/>
+      <w:bookmarkStart w:id="11" w:name="_Toc37295316"/>
       <w:r>
         <w:t>3</w:t>
       </w:r>
       <w:r>
         <w:t>.1 Список заинтересованных лиц</w:t>
       </w:r>
-      <w:bookmarkEnd w:id="10"/>
+      <w:bookmarkEnd w:id="11"/>
     </w:p>
     <w:tbl>
       <w:tblPr>
@@ -5061,8 +5049,6 @@
               </w:rPr>
               <w:t>ение</w:t>
             </w:r>
-            <w:bookmarkStart w:id="11" w:name="_GoBack"/>
-            <w:bookmarkEnd w:id="11"/>
             <w:r>
               <w:rPr>
                 <w:sz w:val="28"/>
@@ -5959,21 +5945,7 @@
                 <w:sz w:val="28"/>
                 <w:szCs w:val="28"/>
               </w:rPr>
-              <w:t xml:space="preserve">подсистему </w:t>
-            </w:r>
-            <w:r>
-              <w:rPr>
-                <w:sz w:val="28"/>
-                <w:szCs w:val="28"/>
-              </w:rPr>
-              <w:t>ГПЖТ</w:t>
-            </w:r>
-            <w:r>
-              <w:rPr>
-                <w:sz w:val="28"/>
-                <w:szCs w:val="28"/>
-              </w:rPr>
-              <w:t xml:space="preserve"> и начать ее использовать</w:t>
+              <w:t>подсистему ГПЖТ и начать ее использовать</w:t>
             </w:r>
             <w:r>
               <w:rPr>
@@ -6771,14 +6743,7 @@
                 <w:sz w:val="28"/>
                 <w:szCs w:val="28"/>
               </w:rPr>
-              <w:t>Возможность отображения нахождения состава онлайн</w:t>
-            </w:r>
-            <w:r>
-              <w:rPr>
-                <w:sz w:val="28"/>
-                <w:szCs w:val="28"/>
-              </w:rPr>
-              <w:t xml:space="preserve"> </w:t>
+              <w:t xml:space="preserve">Возможность отображения нахождения состава онлайн </w:t>
             </w:r>
           </w:p>
         </w:tc>
@@ -7218,17 +7183,57 @@
           <w:color w:val="000000"/>
           <w:sz w:val="28"/>
           <w:szCs w:val="28"/>
+        </w:rPr>
+      </w:pPr>
+      <w:bookmarkStart w:id="27" w:name="_Toc37295332"/>
+      <w:r>
+        <w:rPr>
+          <w:color w:val="000000"/>
+          <w:sz w:val="28"/>
+          <w:szCs w:val="28"/>
+        </w:rPr>
+        <w:t>Версия</w:t>
+      </w:r>
+      <w:r>
+        <w:rPr>
+          <w:color w:val="000000"/>
+          <w:sz w:val="28"/>
+          <w:szCs w:val="28"/>
+        </w:rPr>
+        <w:t xml:space="preserve"> </w:t>
+      </w:r>
+      <w:r>
+        <w:rPr>
+          <w:color w:val="000000"/>
+          <w:sz w:val="28"/>
+          <w:szCs w:val="28"/>
+        </w:rPr>
+        <w:t>ОС</w:t>
+      </w:r>
+      <w:r>
+        <w:rPr>
+          <w:color w:val="000000"/>
+          <w:sz w:val="28"/>
+          <w:szCs w:val="28"/>
+        </w:rPr>
+        <w:t xml:space="preserve">: </w:t>
+      </w:r>
+      <w:r>
+        <w:rPr>
+          <w:color w:val="000000"/>
+          <w:sz w:val="28"/>
+          <w:szCs w:val="28"/>
           <w:lang w:val="en-US"/>
         </w:rPr>
-      </w:pPr>
-      <w:bookmarkStart w:id="27" w:name="_Toc37295332"/>
+        <w:t>Windows</w:t>
+      </w:r>
       <w:r>
         <w:rPr>
           <w:color w:val="000000"/>
           <w:sz w:val="28"/>
           <w:szCs w:val="28"/>
         </w:rPr>
-        <w:t>Версия</w:t>
+        <w:t xml:space="preserve"> 10, </w:t>
       </w:r>
       <w:r>
         <w:rPr>
@@ -7237,7 +7242,7 @@
           <w:szCs w:val="28"/>
           <w:lang w:val="en-US"/>
         </w:rPr>
-        <w:t xml:space="preserve"> </w:t>
+        <w:t>Windows</w:t>
       </w:r>
       <w:r>
         <w:rPr>
@@ -7245,7 +7250,7 @@
           <w:sz w:val="28"/>
           <w:szCs w:val="28"/>
         </w:rPr>
-        <w:t>ОС</w:t>
+        <w:t xml:space="preserve"> 8.1, </w:t>
       </w:r>
       <w:r>
         <w:rPr>
@@ -7254,7 +7259,32 @@
           <w:szCs w:val="28"/>
           <w:lang w:val="en-US"/>
         </w:rPr>
-        <w:t>: Windows 10, Windows 8.1, Windows 8, Windows 7</w:t>
+        <w:t>Windows</w:t>
+      </w:r>
+      <w:r>
+        <w:rPr>
+          <w:color w:val="000000"/>
+          <w:sz w:val="28"/>
+          <w:szCs w:val="28"/>
+        </w:rPr>
+        <w:t xml:space="preserve"> 8, </w:t>
+      </w:r>
+      <w:r>
+        <w:rPr>
+          <w:color w:val="000000"/>
+          <w:sz w:val="28"/>
+          <w:szCs w:val="28"/>
+          <w:lang w:val="en-US"/>
+        </w:rPr>
+        <w:t>Windows</w:t>
+      </w:r>
+      <w:r>
+        <w:rPr>
+          <w:color w:val="000000"/>
+          <w:sz w:val="28"/>
+          <w:szCs w:val="28"/>
+        </w:rPr>
+        <w:t xml:space="preserve"> 7</w:t>
       </w:r>
     </w:p>
     <w:p>
@@ -7959,7 +7989,7 @@
 </file>
 
 <file path=word/endnotes.xml><?xml version="1.0" encoding="utf-8"?>
-<w:endnotes xmlns:wpc="http://schemas.microsoft.com/office/word/2010/wordprocessingCanvas" xmlns:cx="http://schemas.microsoft.com/office/drawing/2014/chartex" xmlns:cx1="http://schemas.microsoft.com/office/drawing/2015/9/8/chartex" xmlns:cx2="http://schemas.microsoft.com/office/drawing/2015/10/21/chartex" xmlns:cx3="http://schemas.microsoft.com/office/drawing/2016/5/9/chartex" xmlns:cx4="http://schemas.microsoft.com/office/drawing/2016/5/10/chartex" xmlns:cx5="http://schemas.microsoft.com/office/drawing/2016/5/11/chartex" xmlns:cx6="http://schemas.microsoft.com/office/drawing/2016/5/12/chartex" xmlns:cx7="http://schemas.microsoft.com/office/drawing/2016/5/13/chartex" xmlns:cx8="http://schemas.microsoft.com/office/drawing/2016/5/14/chartex" xmlns:mc="http://schemas.openxmlformats.org/markup-compatibility/2006" xmlns:aink="http://schemas.microsoft.com/office/drawing/2016/ink" xmlns:am3d="http://schemas.microsoft.com/office/drawing/2017/model3d" xmlns:o="urn:schemas-microsoft-com:office:office" xmlns:r="http://schemas.openxmlformats.org/officeDocument/2006/relationships" xmlns:m="http://schemas.openxmlformats.org/officeDocument/2006/math" xmlns:v="urn:schemas-microsoft-com:vml" xmlns:wp14="http://schemas.microsoft.com/office/word/2010/wordprocessingDrawing" xmlns:wp="http://schemas.openxmlformats.org/drawingml/2006/wordprocessingDrawing" xmlns:w10="urn:schemas-microsoft-com:office:word" xmlns:w="http://schemas.openxmlformats.org/wordprocessingml/2006/main" xmlns:w14="http://schemas.microsoft.com/office/word/2010/wordml" xmlns:w15="http://schemas.microsoft.com/office/word/2012/wordml" xmlns:w16cid="http://schemas.microsoft.com/office/word/2016/wordml/cid" xmlns:w16se="http://schemas.microsoft.com/office/word/2015/wordml/symex" xmlns:wpg="http://schemas.microsoft.com/office/word/2010/wordprocessingGroup" xmlns:wpi="http://schemas.microsoft.com/office/word/2010/wordprocessingInk" xmlns:wne="http://schemas.microsoft.com/office/word/2006/wordml" xmlns:wps="http://schemas.microsoft.com/office/word/2010/wordprocessingShape" mc:Ignorable="w14 w15 w16se w16cid wp14">
+<w:endnotes xmlns:wpc="http://schemas.microsoft.com/office/word/2010/wordprocessingCanvas" xmlns:cx="http://schemas.microsoft.com/office/drawing/2014/chartex" xmlns:cx1="http://schemas.microsoft.com/office/drawing/2015/9/8/chartex" xmlns:cx2="http://schemas.microsoft.com/office/drawing/2015/10/21/chartex" xmlns:cx3="http://schemas.microsoft.com/office/drawing/2016/5/9/chartex" xmlns:cx4="http://schemas.microsoft.com/office/drawing/2016/5/10/chartex" xmlns:cx5="http://schemas.microsoft.com/office/drawing/2016/5/11/chartex" xmlns:cx6="http://schemas.microsoft.com/office/drawing/2016/5/12/chartex" xmlns:cx7="http://schemas.microsoft.com/office/drawing/2016/5/13/chartex" xmlns:cx8="http://schemas.microsoft.com/office/drawing/2016/5/14/chartex" xmlns:mc="http://schemas.openxmlformats.org/markup-compatibility/2006" xmlns:aink="http://schemas.microsoft.com/office/drawing/2016/ink" xmlns:am3d="http://schemas.microsoft.com/office/drawing/2017/model3d" xmlns:o="urn:schemas-microsoft-com:office:office" xmlns:r="http://schemas.openxmlformats.org/officeDocument/2006/relationships" xmlns:m="http://schemas.openxmlformats.org/officeDocument/2006/math" xmlns:v="urn:schemas-microsoft-com:vml" xmlns:wp14="http://schemas.microsoft.com/office/word/2010/wordprocessingDrawing" xmlns:wp="http://schemas.openxmlformats.org/drawingml/2006/wordprocessingDrawing" xmlns:w10="urn:schemas-microsoft-com:office:word" xmlns:w="http://schemas.openxmlformats.org/wordprocessingml/2006/main" xmlns:w14="http://schemas.microsoft.com/office/word/2010/wordml" xmlns:w15="http://schemas.microsoft.com/office/word/2012/wordml" xmlns:w16cex="http://schemas.microsoft.com/office/word/2018/wordml/cex" xmlns:w16cid="http://schemas.microsoft.com/office/word/2016/wordml/cid" xmlns:w16="http://schemas.microsoft.com/office/word/2018/wordml" xmlns:w16se="http://schemas.microsoft.com/office/word/2015/wordml/symex" xmlns:wpg="http://schemas.microsoft.com/office/word/2010/wordprocessingGroup" xmlns:wpi="http://schemas.microsoft.com/office/word/2010/wordprocessingInk" xmlns:wne="http://schemas.microsoft.com/office/word/2006/wordml" xmlns:wps="http://schemas.microsoft.com/office/word/2010/wordprocessingShape" mc:Ignorable="w14 w15 w16se w16cid w16 w16cex wp14">
   <w:endnote w:type="separator" w:id="-1">
     <w:p>
       <w:r>
@@ -7978,7 +8008,7 @@
 </file>
 
 <file path=word/footnotes.xml><?xml version="1.0" encoding="utf-8"?>
-<w:footnotes xmlns:wpc="http://schemas.microsoft.com/office/word/2010/wordprocessingCanvas" xmlns:cx="http://schemas.microsoft.com/office/drawing/2014/chartex" xmlns:cx1="http://schemas.microsoft.com/office/drawing/2015/9/8/chartex" xmlns:cx2="http://schemas.microsoft.com/office/drawing/2015/10/21/chartex" xmlns:cx3="http://schemas.microsoft.com/office/drawing/2016/5/9/chartex" xmlns:cx4="http://schemas.microsoft.com/office/drawing/2016/5/10/chartex" xmlns:cx5="http://schemas.microsoft.com/office/drawing/2016/5/11/chartex" xmlns:cx6="http://schemas.microsoft.com/office/drawing/2016/5/12/chartex" xmlns:cx7="http://schemas.microsoft.com/office/drawing/2016/5/13/chartex" xmlns:cx8="http://schemas.microsoft.com/office/drawing/2016/5/14/chartex" xmlns:mc="http://schemas.openxmlformats.org/markup-compatibility/2006" xmlns:aink="http://schemas.microsoft.com/office/drawing/2016/ink" xmlns:am3d="http://schemas.microsoft.com/office/drawing/2017/model3d" xmlns:o="urn:schemas-microsoft-com:office:office" xmlns:r="http://schemas.openxmlformats.org/officeDocument/2006/relationships" xmlns:m="http://schemas.openxmlformats.org/officeDocument/2006/math" xmlns:v="urn:schemas-microsoft-com:vml" xmlns:wp14="http://schemas.microsoft.com/office/word/2010/wordprocessingDrawing" xmlns:wp="http://schemas.openxmlformats.org/drawingml/2006/wordprocessingDrawing" xmlns:w10="urn:schemas-microsoft-com:office:word" xmlns:w="http://schemas.openxmlformats.org/wordprocessingml/2006/main" xmlns:w14="http://schemas.microsoft.com/office/word/2010/wordml" xmlns:w15="http://schemas.microsoft.com/office/word/2012/wordml" xmlns:w16cid="http://schemas.microsoft.com/office/word/2016/wordml/cid" xmlns:w16se="http://schemas.microsoft.com/office/word/2015/wordml/symex" xmlns:wpg="http://schemas.microsoft.com/office/word/2010/wordprocessingGroup" xmlns:wpi="http://schemas.microsoft.com/office/word/2010/wordprocessingInk" xmlns:wne="http://schemas.microsoft.com/office/word/2006/wordml" xmlns:wps="http://schemas.microsoft.com/office/word/2010/wordprocessingShape" mc:Ignorable="w14 w15 w16se w16cid wp14">
+<w:footnotes xmlns:wpc="http://schemas.microsoft.com/office/word/2010/wordprocessingCanvas" xmlns:cx="http://schemas.microsoft.com/office/drawing/2014/chartex" xmlns:cx1="http://schemas.microsoft.com/office/drawing/2015/9/8/chartex" xmlns:cx2="http://schemas.microsoft.com/office/drawing/2015/10/21/chartex" xmlns:cx3="http://schemas.microsoft.com/office/drawing/2016/5/9/chartex" xmlns:cx4="http://schemas.microsoft.com/office/drawing/2016/5/10/chartex" xmlns:cx5="http://schemas.microsoft.com/office/drawing/2016/5/11/chartex" xmlns:cx6="http://schemas.microsoft.com/office/drawing/2016/5/12/chartex" xmlns:cx7="http://schemas.microsoft.com/office/drawing/2016/5/13/chartex" xmlns:cx8="http://schemas.microsoft.com/office/drawing/2016/5/14/chartex" xmlns:mc="http://schemas.openxmlformats.org/markup-compatibility/2006" xmlns:aink="http://schemas.microsoft.com/office/drawing/2016/ink" xmlns:am3d="http://schemas.microsoft.com/office/drawing/2017/model3d" xmlns:o="urn:schemas-microsoft-com:office:office" xmlns:r="http://schemas.openxmlformats.org/officeDocument/2006/relationships" xmlns:m="http://schemas.openxmlformats.org/officeDocument/2006/math" xmlns:v="urn:schemas-microsoft-com:vml" xmlns:wp14="http://schemas.microsoft.com/office/word/2010/wordprocessingDrawing" xmlns:wp="http://schemas.openxmlformats.org/drawingml/2006/wordprocessingDrawing" xmlns:w10="urn:schemas-microsoft-com:office:word" xmlns:w="http://schemas.openxmlformats.org/wordprocessingml/2006/main" xmlns:w14="http://schemas.microsoft.com/office/word/2010/wordml" xmlns:w15="http://schemas.microsoft.com/office/word/2012/wordml" xmlns:w16cex="http://schemas.microsoft.com/office/word/2018/wordml/cex" xmlns:w16cid="http://schemas.microsoft.com/office/word/2016/wordml/cid" xmlns:w16="http://schemas.microsoft.com/office/word/2018/wordml" xmlns:w16se="http://schemas.microsoft.com/office/word/2015/wordml/symex" xmlns:wpg="http://schemas.microsoft.com/office/word/2010/wordprocessingGroup" xmlns:wpi="http://schemas.microsoft.com/office/word/2010/wordprocessingInk" xmlns:wne="http://schemas.microsoft.com/office/word/2006/wordml" xmlns:wps="http://schemas.microsoft.com/office/word/2010/wordprocessingShape" mc:Ignorable="w14 w15 w16se w16cid w16 w16cex wp14">
   <w:footnote w:type="separator" w:id="-1">
     <w:p>
       <w:r>
@@ -7997,7 +8027,7 @@
 </file>
 
 <file path=word/numbering.xml><?xml version="1.0" encoding="utf-8"?>
-<w:numbering xmlns:wpc="http://schemas.microsoft.com/office/word/2010/wordprocessingCanvas" xmlns:cx="http://schemas.microsoft.com/office/drawing/2014/chartex" xmlns:cx1="http://schemas.microsoft.com/office/drawing/2015/9/8/chartex" xmlns:cx2="http://schemas.microsoft.com/office/drawing/2015/10/21/chartex" xmlns:cx3="http://schemas.microsoft.com/office/drawing/2016/5/9/chartex" xmlns:cx4="http://schemas.microsoft.com/office/drawing/2016/5/10/chartex" xmlns:cx5="http://schemas.microsoft.com/office/drawing/2016/5/11/chartex" xmlns:cx6="http://schemas.microsoft.com/office/drawing/2016/5/12/chartex" xmlns:cx7="http://schemas.microsoft.com/office/drawing/2016/5/13/chartex" xmlns:cx8="http://schemas.microsoft.com/office/drawing/2016/5/14/chartex" xmlns:mc="http://schemas.openxmlformats.org/markup-compatibility/2006" xmlns:aink="http://schemas.microsoft.com/office/drawing/2016/ink" xmlns:am3d="http://schemas.microsoft.com/office/drawing/2017/model3d" xmlns:o="urn:schemas-microsoft-com:office:office" xmlns:r="http://schemas.openxmlformats.org/officeDocument/2006/relationships" xmlns:m="http://schemas.openxmlformats.org/officeDocument/2006/math" xmlns:v="urn:schemas-microsoft-com:vml" xmlns:wp14="http://schemas.microsoft.com/office/word/2010/wordprocessingDrawing" xmlns:wp="http://schemas.openxmlformats.org/drawingml/2006/wordprocessingDrawing" xmlns:w10="urn:schemas-microsoft-com:office:word" xmlns:w="http://schemas.openxmlformats.org/wordprocessingml/2006/main" xmlns:w14="http://schemas.microsoft.com/office/word/2010/wordml" xmlns:w15="http://schemas.microsoft.com/office/word/2012/wordml" xmlns:w16cid="http://schemas.microsoft.com/office/word/2016/wordml/cid" xmlns:w16se="http://schemas.microsoft.com/office/word/2015/wordml/symex" xmlns:wpg="http://schemas.microsoft.com/office/word/2010/wordprocessingGroup" xmlns:wpi="http://schemas.microsoft.com/office/word/2010/wordprocessingInk" xmlns:wne="http://schemas.microsoft.com/office/word/2006/wordml" xmlns:wps="http://schemas.microsoft.com/office/word/2010/wordprocessingShape" mc:Ignorable="w14 w15 w16se w16cid wp14">
+<w:numbering xmlns:wpc="http://schemas.microsoft.com/office/word/2010/wordprocessingCanvas" xmlns:cx="http://schemas.microsoft.com/office/drawing/2014/chartex" xmlns:cx1="http://schemas.microsoft.com/office/drawing/2015/9/8/chartex" xmlns:cx2="http://schemas.microsoft.com/office/drawing/2015/10/21/chartex" xmlns:cx3="http://schemas.microsoft.com/office/drawing/2016/5/9/chartex" xmlns:cx4="http://schemas.microsoft.com/office/drawing/2016/5/10/chartex" xmlns:cx5="http://schemas.microsoft.com/office/drawing/2016/5/11/chartex" xmlns:cx6="http://schemas.microsoft.com/office/drawing/2016/5/12/chartex" xmlns:cx7="http://schemas.microsoft.com/office/drawing/2016/5/13/chartex" xmlns:cx8="http://schemas.microsoft.com/office/drawing/2016/5/14/chartex" xmlns:mc="http://schemas.openxmlformats.org/markup-compatibility/2006" xmlns:aink="http://schemas.microsoft.com/office/drawing/2016/ink" xmlns:am3d="http://schemas.microsoft.com/office/drawing/2017/model3d" xmlns:o="urn:schemas-microsoft-com:office:office" xmlns:r="http://schemas.openxmlformats.org/officeDocument/2006/relationships" xmlns:m="http://schemas.openxmlformats.org/officeDocument/2006/math" xmlns:v="urn:schemas-microsoft-com:vml" xmlns:wp14="http://schemas.microsoft.com/office/word/2010/wordprocessingDrawing" xmlns:wp="http://schemas.openxmlformats.org/drawingml/2006/wordprocessingDrawing" xmlns:w10="urn:schemas-microsoft-com:office:word" xmlns:w="http://schemas.openxmlformats.org/wordprocessingml/2006/main" xmlns:w14="http://schemas.microsoft.com/office/word/2010/wordml" xmlns:w15="http://schemas.microsoft.com/office/word/2012/wordml" xmlns:w16cex="http://schemas.microsoft.com/office/word/2018/wordml/cex" xmlns:w16cid="http://schemas.microsoft.com/office/word/2016/wordml/cid" xmlns:w16="http://schemas.microsoft.com/office/word/2018/wordml" xmlns:w16se="http://schemas.microsoft.com/office/word/2015/wordml/symex" xmlns:wpg="http://schemas.microsoft.com/office/word/2010/wordprocessingGroup" xmlns:wpi="http://schemas.microsoft.com/office/word/2010/wordprocessingInk" xmlns:wne="http://schemas.microsoft.com/office/word/2006/wordml" xmlns:wps="http://schemas.microsoft.com/office/word/2010/wordprocessingShape" mc:Ignorable="w14 w15 w16se w16cid w16 w16cex wp14">
   <w:abstractNum w:abstractNumId="0" w15:restartNumberingAfterBreak="0">
     <w:nsid w:val="7BB108FD"/>
     <w:multiLevelType w:val="hybridMultilevel"/>
@@ -8094,7 +8124,7 @@
 </file>
 
 <file path=word/styles.xml><?xml version="1.0" encoding="utf-8"?>
-<w:styles xmlns:mc="http://schemas.openxmlformats.org/markup-compatibility/2006" xmlns:r="http://schemas.openxmlformats.org/officeDocument/2006/relationships" xmlns:w="http://schemas.openxmlformats.org/wordprocessingml/2006/main" xmlns:w14="http://schemas.microsoft.com/office/word/2010/wordml" xmlns:w15="http://schemas.microsoft.com/office/word/2012/wordml" xmlns:w16cid="http://schemas.microsoft.com/office/word/2016/wordml/cid" xmlns:w16se="http://schemas.microsoft.com/office/word/2015/wordml/symex" mc:Ignorable="w14 w15 w16se w16cid">
+<w:styles xmlns:mc="http://schemas.openxmlformats.org/markup-compatibility/2006" xmlns:r="http://schemas.openxmlformats.org/officeDocument/2006/relationships" xmlns:w="http://schemas.openxmlformats.org/wordprocessingml/2006/main" xmlns:w14="http://schemas.microsoft.com/office/word/2010/wordml" xmlns:w15="http://schemas.microsoft.com/office/word/2012/wordml" xmlns:w16cex="http://schemas.microsoft.com/office/word/2018/wordml/cex" xmlns:w16cid="http://schemas.microsoft.com/office/word/2016/wordml/cid" xmlns:w16="http://schemas.microsoft.com/office/word/2018/wordml" xmlns:w16se="http://schemas.microsoft.com/office/word/2015/wordml/symex" mc:Ignorable="w14 w15 w16se w16cid w16 w16cex">
   <w:docDefaults>
     <w:rPrDefault>
       <w:rPr>
@@ -9078,7 +9108,7 @@
 </file>
 
 <file path=customXml/itemProps1.xml><?xml version="1.0" encoding="utf-8"?>
-<ds:datastoreItem xmlns:ds="http://schemas.openxmlformats.org/officeDocument/2006/customXml" ds:itemID="{1124F2E6-CBCF-EE4D-9302-48316579AFBA}">
+<ds:datastoreItem xmlns:ds="http://schemas.openxmlformats.org/officeDocument/2006/customXml" ds:itemID="{B8B27687-B68A-6246-AF7A-3266A68CACAD}">
   <ds:schemaRefs>
     <ds:schemaRef ds:uri="http://schemas.openxmlformats.org/officeDocument/2006/bibliography"/>
   </ds:schemaRefs>

</xml_diff>

<commit_message>
Update LabWork4 and LabWork2
</commit_message>
<xml_diff>
--- a/Инструментальные средства проектирования  информационных систем/LabWork2/MyVersion.docx
+++ b/Инструментальные средства проектирования  информационных систем/LabWork2/MyVersion.docx
@@ -68,18 +68,7 @@
           <w:sz w:val="72"/>
           <w:szCs w:val="40"/>
         </w:rPr>
-        <w:t>Свойств</w:t>
-      </w:r>
-      <w:bookmarkStart w:id="0" w:name="_GoBack"/>
-      <w:bookmarkEnd w:id="0"/>
-      <w:r>
-        <w:rPr>
-          <w:rFonts w:ascii="Bahnschrift Condensed" w:hAnsi="Bahnschrift Condensed"/>
-          <w:b/>
-          <w:sz w:val="72"/>
-          <w:szCs w:val="40"/>
-        </w:rPr>
-        <w:t>а продукта</w:t>
+        <w:t>Свойства продукта</w:t>
       </w:r>
     </w:p>
     <w:p>
@@ -3873,7 +3862,7 @@
       <w:pPr>
         <w:pStyle w:val="1"/>
       </w:pPr>
-      <w:bookmarkStart w:id="1" w:name="_Toc37295306"/>
+      <w:bookmarkStart w:id="0" w:name="_Toc37295306"/>
       <w:r>
         <w:lastRenderedPageBreak/>
         <w:t>1</w:t>
@@ -3881,20 +3870,20 @@
       <w:r>
         <w:t>. Введение</w:t>
       </w:r>
+      <w:bookmarkEnd w:id="0"/>
+    </w:p>
+    <w:p>
+      <w:pPr>
+        <w:pStyle w:val="1"/>
+      </w:pPr>
+      <w:bookmarkStart w:id="1" w:name="_Toc37295307"/>
+      <w:r>
+        <w:t>1</w:t>
+      </w:r>
+      <w:r>
+        <w:t>.1 Назначение</w:t>
+      </w:r>
       <w:bookmarkEnd w:id="1"/>
-    </w:p>
-    <w:p>
-      <w:pPr>
-        <w:pStyle w:val="1"/>
-      </w:pPr>
-      <w:bookmarkStart w:id="2" w:name="_Toc37295307"/>
-      <w:r>
-        <w:t>1</w:t>
-      </w:r>
-      <w:r>
-        <w:t>.1 Назначение</w:t>
-      </w:r>
-      <w:bookmarkEnd w:id="2"/>
     </w:p>
     <w:p>
       <w:pPr>
@@ -3917,14 +3906,14 @@
       <w:pPr>
         <w:pStyle w:val="1"/>
       </w:pPr>
-      <w:bookmarkStart w:id="3" w:name="_Toc37295308"/>
+      <w:bookmarkStart w:id="2" w:name="_Toc37295308"/>
       <w:r>
         <w:t>1</w:t>
       </w:r>
       <w:r>
         <w:t>.2 Контекст</w:t>
       </w:r>
-      <w:bookmarkEnd w:id="3"/>
+      <w:bookmarkEnd w:id="2"/>
     </w:p>
     <w:p>
       <w:pPr>
@@ -3961,14 +3950,14 @@
       <w:pPr>
         <w:pStyle w:val="1"/>
       </w:pPr>
-      <w:bookmarkStart w:id="4" w:name="_Toc37295309"/>
+      <w:bookmarkStart w:id="3" w:name="_Toc37295309"/>
       <w:r>
         <w:t>1</w:t>
       </w:r>
       <w:r>
         <w:t>.3 Определения и сокращения</w:t>
       </w:r>
-      <w:bookmarkEnd w:id="4"/>
+      <w:bookmarkEnd w:id="3"/>
     </w:p>
     <w:tbl>
       <w:tblPr>
@@ -4094,14 +4083,14 @@
       <w:pPr>
         <w:pStyle w:val="1"/>
       </w:pPr>
-      <w:bookmarkStart w:id="5" w:name="_Toc37295310"/>
+      <w:bookmarkStart w:id="4" w:name="_Toc37295310"/>
       <w:r>
         <w:t>1</w:t>
       </w:r>
       <w:r>
         <w:t>.5 Краткое описание</w:t>
       </w:r>
-      <w:bookmarkEnd w:id="5"/>
+      <w:bookmarkEnd w:id="4"/>
     </w:p>
     <w:p/>
     <w:p>
@@ -4357,30 +4346,30 @@
       <w:pPr>
         <w:pStyle w:val="1"/>
       </w:pPr>
-      <w:bookmarkStart w:id="6" w:name="_Toc37295311"/>
+      <w:bookmarkStart w:id="5" w:name="_Toc37295311"/>
       <w:r>
         <w:t>2</w:t>
       </w:r>
       <w:r>
         <w:t>. Позиционирование</w:t>
       </w:r>
+      <w:bookmarkEnd w:id="5"/>
+      <w:r>
+        <w:t xml:space="preserve"> </w:t>
+      </w:r>
+    </w:p>
+    <w:p>
+      <w:pPr>
+        <w:pStyle w:val="1"/>
+      </w:pPr>
+      <w:bookmarkStart w:id="6" w:name="_Toc37295312"/>
+      <w:r>
+        <w:t>2</w:t>
+      </w:r>
+      <w:r>
+        <w:t>.1 Начальная информация</w:t>
+      </w:r>
       <w:bookmarkEnd w:id="6"/>
-      <w:r>
-        <w:t xml:space="preserve"> </w:t>
-      </w:r>
-    </w:p>
-    <w:p>
-      <w:pPr>
-        <w:pStyle w:val="1"/>
-      </w:pPr>
-      <w:bookmarkStart w:id="7" w:name="_Toc37295312"/>
-      <w:r>
-        <w:t>2</w:t>
-      </w:r>
-      <w:r>
-        <w:t>.1 Начальная информация</w:t>
-      </w:r>
-      <w:bookmarkEnd w:id="7"/>
     </w:p>
     <w:p/>
     <w:p>
@@ -4459,14 +4448,14 @@
       <w:pPr>
         <w:pStyle w:val="1"/>
       </w:pPr>
-      <w:bookmarkStart w:id="8" w:name="_Toc37295313"/>
+      <w:bookmarkStart w:id="7" w:name="_Toc37295313"/>
       <w:r>
         <w:t>2</w:t>
       </w:r>
       <w:r>
         <w:t>.2 Описание проблемы</w:t>
       </w:r>
-      <w:bookmarkEnd w:id="8"/>
+      <w:bookmarkEnd w:id="7"/>
     </w:p>
     <w:tbl>
       <w:tblPr>
@@ -4740,13 +4729,15 @@
       <w:pPr>
         <w:pStyle w:val="1"/>
       </w:pPr>
-      <w:bookmarkStart w:id="9" w:name="_Toc37295314"/>
+      <w:bookmarkStart w:id="8" w:name="_Toc37295314"/>
       <w:r>
         <w:t>2</w:t>
       </w:r>
       <w:r>
         <w:t>.3 Определение позиции</w:t>
       </w:r>
+      <w:bookmarkStart w:id="9" w:name="_GoBack"/>
+      <w:bookmarkEnd w:id="8"/>
       <w:bookmarkEnd w:id="9"/>
     </w:p>
     <w:p/>
@@ -4924,8 +4915,16 @@
                 <w:sz w:val="28"/>
                 <w:szCs w:val="28"/>
               </w:rPr>
-              <w:t>Чернов Денис</w:t>
-            </w:r>
+              <w:t>Штукатуров Максим</w:t>
+            </w:r>
+          </w:p>
+          <w:p>
+            <w:pPr>
+              <w:rPr>
+                <w:sz w:val="28"/>
+                <w:szCs w:val="28"/>
+              </w:rPr>
+            </w:pPr>
           </w:p>
         </w:tc>
         <w:tc>
@@ -5000,7 +4999,7 @@
                 <w:sz w:val="28"/>
                 <w:szCs w:val="28"/>
               </w:rPr>
-              <w:t>Штукатуров Максим</w:t>
+              <w:t>Чернов Денис</w:t>
             </w:r>
           </w:p>
         </w:tc>
@@ -6743,7 +6742,42 @@
                 <w:sz w:val="28"/>
                 <w:szCs w:val="28"/>
               </w:rPr>
-              <w:t xml:space="preserve">Возможность отображения нахождения состава онлайн </w:t>
+              <w:t>Возможность отображения нахождения состава</w:t>
+            </w:r>
+            <w:r>
+              <w:rPr>
+                <w:sz w:val="28"/>
+                <w:szCs w:val="28"/>
+              </w:rPr>
+              <w:t>,</w:t>
+            </w:r>
+            <w:r>
+              <w:rPr>
+                <w:sz w:val="28"/>
+                <w:szCs w:val="28"/>
+              </w:rPr>
+              <w:t xml:space="preserve"> мест загрузки</w:t>
+            </w:r>
+            <w:r>
+              <w:rPr>
+                <w:sz w:val="28"/>
+                <w:szCs w:val="28"/>
+              </w:rPr>
+              <w:t>/</w:t>
+            </w:r>
+            <w:r>
+              <w:rPr>
+                <w:sz w:val="28"/>
+                <w:szCs w:val="28"/>
+              </w:rPr>
+              <w:t>выгрузки</w:t>
+            </w:r>
+            <w:r>
+              <w:rPr>
+                <w:sz w:val="28"/>
+                <w:szCs w:val="28"/>
+              </w:rPr>
+              <w:t xml:space="preserve"> онлайн </w:t>
             </w:r>
           </w:p>
         </w:tc>
@@ -6785,7 +6819,14 @@
                 <w:sz w:val="28"/>
                 <w:szCs w:val="28"/>
               </w:rPr>
-              <w:t>Возможность передачи информации станциям и составам</w:t>
+              <w:t xml:space="preserve">Возможность передачи информации </w:t>
+            </w:r>
+            <w:r>
+              <w:rPr>
+                <w:sz w:val="28"/>
+                <w:szCs w:val="28"/>
+              </w:rPr>
+              <w:t>для анализа</w:t>
             </w:r>
           </w:p>
         </w:tc>
@@ -6827,7 +6868,21 @@
                 <w:sz w:val="28"/>
                 <w:szCs w:val="28"/>
               </w:rPr>
-              <w:t>Возможность изменения маршрута для увеличения эффективности состава</w:t>
+              <w:t xml:space="preserve">Возможность </w:t>
+            </w:r>
+            <w:r>
+              <w:rPr>
+                <w:sz w:val="28"/>
+                <w:szCs w:val="28"/>
+              </w:rPr>
+              <w:t>корректировки</w:t>
+            </w:r>
+            <w:r>
+              <w:rPr>
+                <w:sz w:val="28"/>
+                <w:szCs w:val="28"/>
+              </w:rPr>
+              <w:t xml:space="preserve"> маршрута для увеличения эффективности состава</w:t>
             </w:r>
           </w:p>
         </w:tc>
@@ -6849,7 +6904,7 @@
                 <w:sz w:val="28"/>
                 <w:szCs w:val="28"/>
               </w:rPr>
-              <w:t>В</w:t>
+              <w:t>С</w:t>
             </w:r>
           </w:p>
         </w:tc>
@@ -6869,7 +6924,21 @@
                 <w:sz w:val="28"/>
                 <w:szCs w:val="28"/>
               </w:rPr>
-              <w:t>Получение данных для корректировки маршрута специалистом</w:t>
+              <w:t>Возможность формирования</w:t>
+            </w:r>
+            <w:r>
+              <w:rPr>
+                <w:sz w:val="28"/>
+                <w:szCs w:val="28"/>
+              </w:rPr>
+              <w:t xml:space="preserve"> отчет</w:t>
+            </w:r>
+            <w:r>
+              <w:rPr>
+                <w:sz w:val="28"/>
+                <w:szCs w:val="28"/>
+              </w:rPr>
+              <w:t>ов</w:t>
             </w:r>
           </w:p>
         </w:tc>
@@ -7765,19 +7834,22 @@
       <w:tblPr>
         <w:tblStyle w:val="a3"/>
         <w:tblW w:w="0" w:type="auto"/>
+        <w:tblInd w:w="-601" w:type="dxa"/>
         <w:tblLook w:val="04A0" w:firstRow="1" w:lastRow="0" w:firstColumn="1" w:lastColumn="0" w:noHBand="0" w:noVBand="1"/>
       </w:tblPr>
       <w:tblGrid>
-        <w:gridCol w:w="1810"/>
-        <w:gridCol w:w="1848"/>
-        <w:gridCol w:w="1848"/>
-        <w:gridCol w:w="2062"/>
+        <w:gridCol w:w="67"/>
+        <w:gridCol w:w="1790"/>
+        <w:gridCol w:w="2432"/>
+        <w:gridCol w:w="1829"/>
+        <w:gridCol w:w="2051"/>
         <w:gridCol w:w="2003"/>
       </w:tblGrid>
       <w:tr>
         <w:tc>
           <w:tcPr>
-            <w:tcW w:w="2052" w:type="dxa"/>
+            <w:tcW w:w="1857" w:type="dxa"/>
+            <w:gridSpan w:val="2"/>
           </w:tcPr>
           <w:p>
             <w:pPr>
@@ -7791,89 +7863,125 @@
         </w:tc>
         <w:tc>
           <w:tcPr>
-            <w:tcW w:w="2075" w:type="dxa"/>
-          </w:tcPr>
-          <w:p>
-            <w:pPr>
-              <w:rPr>
-                <w:sz w:val="28"/>
-                <w:szCs w:val="28"/>
-              </w:rPr>
-            </w:pPr>
-            <w:r>
-              <w:rPr>
-                <w:sz w:val="28"/>
-                <w:szCs w:val="28"/>
-              </w:rPr>
-              <w:t xml:space="preserve">Возможность отображения нахождения состава онлайн </w:t>
-            </w:r>
-          </w:p>
-        </w:tc>
-        <w:tc>
-          <w:tcPr>
-            <w:tcW w:w="2075" w:type="dxa"/>
-          </w:tcPr>
-          <w:p>
-            <w:pPr>
-              <w:rPr>
-                <w:sz w:val="28"/>
-                <w:szCs w:val="28"/>
-              </w:rPr>
-            </w:pPr>
-            <w:r>
-              <w:rPr>
-                <w:sz w:val="28"/>
-                <w:szCs w:val="28"/>
-              </w:rPr>
-              <w:t>Возможность передачи информации станциям и составам</w:t>
-            </w:r>
-          </w:p>
-        </w:tc>
-        <w:tc>
-          <w:tcPr>
-            <w:tcW w:w="2200" w:type="dxa"/>
-          </w:tcPr>
-          <w:p>
-            <w:pPr>
-              <w:rPr>
-                <w:sz w:val="28"/>
-                <w:szCs w:val="28"/>
-              </w:rPr>
-            </w:pPr>
-            <w:r>
-              <w:rPr>
-                <w:sz w:val="28"/>
-                <w:szCs w:val="28"/>
-              </w:rPr>
-              <w:t>Возможность изменения маршрута для увеличения эффективности состава</w:t>
-            </w:r>
-          </w:p>
-        </w:tc>
-        <w:tc>
-          <w:tcPr>
-            <w:tcW w:w="1169" w:type="dxa"/>
-          </w:tcPr>
-          <w:p>
-            <w:pPr>
-              <w:rPr>
-                <w:sz w:val="28"/>
-                <w:szCs w:val="28"/>
-              </w:rPr>
-            </w:pPr>
-            <w:r>
-              <w:rPr>
-                <w:sz w:val="28"/>
-                <w:szCs w:val="28"/>
-              </w:rPr>
-              <w:t>Получение данных для корректировки маршрута специалистом</w:t>
+            <w:tcW w:w="2432" w:type="dxa"/>
+          </w:tcPr>
+          <w:p>
+            <w:pPr>
+              <w:jc w:val="center"/>
+              <w:rPr>
+                <w:sz w:val="28"/>
+                <w:szCs w:val="28"/>
+              </w:rPr>
+            </w:pPr>
+            <w:r>
+              <w:rPr>
+                <w:sz w:val="28"/>
+                <w:szCs w:val="28"/>
+              </w:rPr>
+              <w:t>Возможность отображения нахождения состава</w:t>
+            </w:r>
+            <w:r>
+              <w:rPr>
+                <w:sz w:val="28"/>
+                <w:szCs w:val="28"/>
+              </w:rPr>
+              <w:t>,</w:t>
+            </w:r>
+            <w:r>
+              <w:rPr>
+                <w:sz w:val="28"/>
+                <w:szCs w:val="28"/>
+              </w:rPr>
+              <w:t xml:space="preserve"> мест загрузки</w:t>
+            </w:r>
+            <w:r>
+              <w:rPr>
+                <w:sz w:val="28"/>
+                <w:szCs w:val="28"/>
+              </w:rPr>
+              <w:t>/</w:t>
+            </w:r>
+            <w:r>
+              <w:rPr>
+                <w:sz w:val="28"/>
+                <w:szCs w:val="28"/>
+              </w:rPr>
+              <w:t>выгрузки онлайн</w:t>
+            </w:r>
+          </w:p>
+        </w:tc>
+        <w:tc>
+          <w:tcPr>
+            <w:tcW w:w="1829" w:type="dxa"/>
+          </w:tcPr>
+          <w:p>
+            <w:pPr>
+              <w:jc w:val="center"/>
+              <w:rPr>
+                <w:sz w:val="28"/>
+                <w:szCs w:val="28"/>
+              </w:rPr>
+            </w:pPr>
+            <w:r>
+              <w:rPr>
+                <w:sz w:val="28"/>
+                <w:szCs w:val="28"/>
+              </w:rPr>
+              <w:t>Возможность передачи информации для анализа</w:t>
+            </w:r>
+          </w:p>
+        </w:tc>
+        <w:tc>
+          <w:tcPr>
+            <w:tcW w:w="2051" w:type="dxa"/>
+          </w:tcPr>
+          <w:p>
+            <w:pPr>
+              <w:jc w:val="center"/>
+              <w:rPr>
+                <w:sz w:val="28"/>
+                <w:szCs w:val="28"/>
+              </w:rPr>
+            </w:pPr>
+            <w:r>
+              <w:rPr>
+                <w:sz w:val="28"/>
+                <w:szCs w:val="28"/>
+              </w:rPr>
+              <w:t>Возможность корректировки маршрута для увеличения эффективности состава</w:t>
+            </w:r>
+          </w:p>
+        </w:tc>
+        <w:tc>
+          <w:tcPr>
+            <w:tcW w:w="2003" w:type="dxa"/>
+          </w:tcPr>
+          <w:p>
+            <w:pPr>
+              <w:jc w:val="center"/>
+              <w:rPr>
+                <w:sz w:val="28"/>
+                <w:szCs w:val="28"/>
+              </w:rPr>
+            </w:pPr>
+            <w:r>
+              <w:rPr>
+                <w:sz w:val="28"/>
+                <w:szCs w:val="28"/>
+              </w:rPr>
+              <w:t>Возможность формирования отчетов</w:t>
             </w:r>
           </w:p>
         </w:tc>
       </w:tr>
       <w:tr>
-        <w:tc>
-          <w:tcPr>
-            <w:tcW w:w="2052" w:type="dxa"/>
+        <w:trPr>
+          <w:gridBefore w:val="1"/>
+          <w:wBefore w:w="67" w:type="dxa"/>
+        </w:trPr>
+        <w:tc>
+          <w:tcPr>
+            <w:tcW w:w="1790" w:type="dxa"/>
           </w:tcPr>
           <w:p>
             <w:pPr>
@@ -7893,7 +8001,7 @@
         </w:tc>
         <w:tc>
           <w:tcPr>
-            <w:tcW w:w="2075" w:type="dxa"/>
+            <w:tcW w:w="2432" w:type="dxa"/>
           </w:tcPr>
           <w:p>
             <w:pPr>
@@ -7914,7 +8022,7 @@
         </w:tc>
         <w:tc>
           <w:tcPr>
-            <w:tcW w:w="2075" w:type="dxa"/>
+            <w:tcW w:w="1829" w:type="dxa"/>
           </w:tcPr>
           <w:p>
             <w:pPr>
@@ -7935,7 +8043,7 @@
         </w:tc>
         <w:tc>
           <w:tcPr>
-            <w:tcW w:w="2200" w:type="dxa"/>
+            <w:tcW w:w="2051" w:type="dxa"/>
           </w:tcPr>
           <w:p>
             <w:pPr>
@@ -7956,7 +8064,7 @@
         </w:tc>
         <w:tc>
           <w:tcPr>
-            <w:tcW w:w="1169" w:type="dxa"/>
+            <w:tcW w:w="2003" w:type="dxa"/>
           </w:tcPr>
           <w:p>
             <w:pPr>
@@ -9108,7 +9216,7 @@
 </file>
 
 <file path=customXml/itemProps1.xml><?xml version="1.0" encoding="utf-8"?>
-<ds:datastoreItem xmlns:ds="http://schemas.openxmlformats.org/officeDocument/2006/customXml" ds:itemID="{B8B27687-B68A-6246-AF7A-3266A68CACAD}">
+<ds:datastoreItem xmlns:ds="http://schemas.openxmlformats.org/officeDocument/2006/customXml" ds:itemID="{E9E083BC-83BC-D84E-8394-9B947E787ED1}">
   <ds:schemaRefs>
     <ds:schemaRef ds:uri="http://schemas.openxmlformats.org/officeDocument/2006/bibliography"/>
   </ds:schemaRefs>

</xml_diff>